<commit_message>
Adding new asset to the project
</commit_message>
<xml_diff>
--- a/Everyday git.docx
+++ b/Everyday git.docx
@@ -62,13 +62,26 @@
     </w:p>
     <w:p>
       <w:r>
-        <w:t xml:space="preserve">for example for me is cd </w:t>
+        <w:t xml:space="preserve">for </w:t>
+      </w:r>
+      <w:proofErr w:type="gramStart"/>
+      <w:r>
+        <w:t>example</w:t>
+      </w:r>
+      <w:proofErr w:type="gramEnd"/>
+      <w:r>
+        <w:t xml:space="preserve"> for me is cd </w:t>
       </w:r>
       <w:r>
         <w:t>C:\codes\UIUXClassKuantan</w:t>
       </w:r>
     </w:p>
     <w:p>
+      <w:pPr>
+        <w:rPr>
+          <w:noProof/>
+        </w:rPr>
+      </w:pPr>
       <w:r>
         <w:rPr>
           <w:noProof/>
@@ -109,6 +122,195 @@
           </wp:inline>
         </w:drawing>
       </w:r>
+    </w:p>
+    <w:p/>
+    <w:p>
+      <w:r>
+        <w:br w:type="page"/>
+      </w:r>
+    </w:p>
+    <w:p>
+      <w:r>
+        <w:lastRenderedPageBreak/>
+        <w:t>Then you need to add the recent changes to the by using:</w:t>
+      </w:r>
+    </w:p>
+    <w:p>
+      <w:r>
+        <w:t xml:space="preserve">git </w:t>
+      </w:r>
+      <w:proofErr w:type="gramStart"/>
+      <w:r>
+        <w:t>add .</w:t>
+      </w:r>
+      <w:proofErr w:type="gramEnd"/>
+    </w:p>
+    <w:p>
+      <w:r>
+        <w:rPr>
+          <w:noProof/>
+        </w:rPr>
+        <w:drawing>
+          <wp:inline distT="0" distB="0" distL="0" distR="0" wp14:anchorId="18AE10BB" wp14:editId="68C49EE9">
+            <wp:extent cx="5810250" cy="1228725"/>
+            <wp:effectExtent l="0" t="0" r="0" b="9525"/>
+            <wp:docPr id="1909556028" name="Picture 1"/>
+            <wp:cNvGraphicFramePr>
+              <a:graphicFrameLocks xmlns:a="http://schemas.openxmlformats.org/drawingml/2006/main" noChangeAspect="1"/>
+            </wp:cNvGraphicFramePr>
+            <a:graphic xmlns:a="http://schemas.openxmlformats.org/drawingml/2006/main">
+              <a:graphicData uri="http://schemas.openxmlformats.org/drawingml/2006/picture">
+                <pic:pic xmlns:pic="http://schemas.openxmlformats.org/drawingml/2006/picture">
+                  <pic:nvPicPr>
+                    <pic:cNvPr id="1909556028" name=""/>
+                    <pic:cNvPicPr/>
+                  </pic:nvPicPr>
+                  <pic:blipFill>
+                    <a:blip r:embed="rId6"/>
+                    <a:stretch>
+                      <a:fillRect/>
+                    </a:stretch>
+                  </pic:blipFill>
+                  <pic:spPr>
+                    <a:xfrm>
+                      <a:off x="0" y="0"/>
+                      <a:ext cx="5810250" cy="1228725"/>
+                    </a:xfrm>
+                    <a:prstGeom prst="rect">
+                      <a:avLst/>
+                    </a:prstGeom>
+                  </pic:spPr>
+                </pic:pic>
+              </a:graphicData>
+            </a:graphic>
+          </wp:inline>
+        </w:drawing>
+      </w:r>
+    </w:p>
+    <w:p/>
+    <w:p>
+      <w:r>
+        <w:t>Then you commit the changes by using:</w:t>
+      </w:r>
+    </w:p>
+    <w:p>
+      <w:r>
+        <w:t xml:space="preserve">git commit -m “daily </w:t>
+      </w:r>
+      <w:proofErr w:type="gramStart"/>
+      <w:r>
+        <w:t>commit ”</w:t>
+      </w:r>
+      <w:proofErr w:type="gramEnd"/>
+    </w:p>
+    <w:p>
+      <w:r>
+        <w:t xml:space="preserve">for </w:t>
+      </w:r>
+      <w:proofErr w:type="gramStart"/>
+      <w:r>
+        <w:t>example</w:t>
+      </w:r>
+      <w:proofErr w:type="gramEnd"/>
+      <w:r>
+        <w:t xml:space="preserve"> for me is</w:t>
+      </w:r>
+    </w:p>
+    <w:p>
+      <w:r>
+        <w:t>git commit -m “Adding new asset to the project”</w:t>
+      </w:r>
+    </w:p>
+    <w:p>
+      <w:r>
+        <w:t>You can see the confirmation after commit</w:t>
+      </w:r>
+    </w:p>
+    <w:p>
+      <w:pPr>
+        <w:rPr>
+          <w:noProof/>
+        </w:rPr>
+      </w:pPr>
+      <w:r>
+        <w:rPr>
+          <w:noProof/>
+        </w:rPr>
+        <w:drawing>
+          <wp:inline distT="0" distB="0" distL="0" distR="0" wp14:anchorId="33F13AD1" wp14:editId="09E60B91">
+            <wp:extent cx="5943600" cy="1362710"/>
+            <wp:effectExtent l="0" t="0" r="0" b="8890"/>
+            <wp:docPr id="1207722226" name="Picture 1"/>
+            <wp:cNvGraphicFramePr>
+              <a:graphicFrameLocks xmlns:a="http://schemas.openxmlformats.org/drawingml/2006/main" noChangeAspect="1"/>
+            </wp:cNvGraphicFramePr>
+            <a:graphic xmlns:a="http://schemas.openxmlformats.org/drawingml/2006/main">
+              <a:graphicData uri="http://schemas.openxmlformats.org/drawingml/2006/picture">
+                <pic:pic xmlns:pic="http://schemas.openxmlformats.org/drawingml/2006/picture">
+                  <pic:nvPicPr>
+                    <pic:cNvPr id="1207722226" name=""/>
+                    <pic:cNvPicPr/>
+                  </pic:nvPicPr>
+                  <pic:blipFill>
+                    <a:blip r:embed="rId7"/>
+                    <a:stretch>
+                      <a:fillRect/>
+                    </a:stretch>
+                  </pic:blipFill>
+                  <pic:spPr>
+                    <a:xfrm>
+                      <a:off x="0" y="0"/>
+                      <a:ext cx="5943600" cy="1362710"/>
+                    </a:xfrm>
+                    <a:prstGeom prst="rect">
+                      <a:avLst/>
+                    </a:prstGeom>
+                  </pic:spPr>
+                </pic:pic>
+              </a:graphicData>
+            </a:graphic>
+          </wp:inline>
+        </w:drawing>
+      </w:r>
+    </w:p>
+    <w:p>
+      <w:pPr>
+        <w:tabs>
+          <w:tab w:val="left" w:pos="1332"/>
+        </w:tabs>
+      </w:pPr>
+    </w:p>
+    <w:p>
+      <w:pPr>
+        <w:tabs>
+          <w:tab w:val="left" w:pos="1332"/>
+        </w:tabs>
+      </w:pPr>
+      <w:proofErr w:type="gramStart"/>
+      <w:r>
+        <w:t>Finally</w:t>
+      </w:r>
+      <w:proofErr w:type="gramEnd"/>
+      <w:r>
+        <w:t xml:space="preserve"> you can have to push the changes to the public repository by using:</w:t>
+      </w:r>
+    </w:p>
+    <w:p>
+      <w:pPr>
+        <w:tabs>
+          <w:tab w:val="left" w:pos="1332"/>
+        </w:tabs>
+      </w:pPr>
+      <w:r>
+        <w:t>git push -u origin main</w:t>
+      </w:r>
+    </w:p>
+    <w:p>
+      <w:pPr>
+        <w:tabs>
+          <w:tab w:val="left" w:pos="1332"/>
+        </w:tabs>
+      </w:pPr>
     </w:p>
     <w:sectPr>
       <w:pgSz w:w="12240" w:h="15840"/>

</xml_diff>